<commit_message>
docs: :memo: Work on documentation
</commit_message>
<xml_diff>
--- a/docs/SDS.docx
+++ b/docs/SDS.docx
@@ -2212,31 +2212,928 @@
         <w:rPr>
           <w:lang w:val="sr-Latn-RS"/>
         </w:rPr>
-        <w:t>BarberMenagmentAndScheduleApp</w:t>
-      </w:r>
-      <w:r>
-        <w:rPr>
-          <w:lang w:val="sr-Latn-RS"/>
+        <w:t xml:space="preserve">BarberMenagmentAndScheduleApp </w:t>
+      </w:r>
+      <w:r>
+        <w:rPr>
+          <w:lang w:val="sr-Latn-RS"/>
+        </w:rPr>
+        <w:t>project. The SDS will break down the project into components to provide a detailed description of the purpose of each component and how it will be implemented.</w:t>
+      </w:r>
+      <w:bookmarkEnd w:id="2"/>
+    </w:p>
+    <w:p>
+      <w:pPr>
+        <w:pStyle w:val="Heading2"/>
+        <w:rPr>
+          <w:lang w:val="sr-Latn-RS"/>
+        </w:rPr>
+      </w:pPr>
+      <w:r>
+        <w:t>Product Scope</w:t>
+      </w:r>
+    </w:p>
+    <w:p>
+      <w:r>
+        <w:tab/>
+        <w:t xml:space="preserve">The </w:t>
+      </w:r>
+      <w:r>
+        <w:t xml:space="preserve">BarberMenagmentAndScheduleApp </w:t>
+      </w:r>
+      <w:r>
+        <w:t xml:space="preserve">project is a software solution in the form of a web application designed to enable </w:t>
+      </w:r>
+      <w:r>
+        <w:t>customers</w:t>
+      </w:r>
+      <w:r>
+        <w:t xml:space="preserve"> to easily </w:t>
+      </w:r>
+      <w:r>
+        <w:rPr>
+          <w:lang w:val="sr-Latn-RS"/>
+        </w:rPr>
+        <w:t>s</w:t>
+      </w:r>
+      <w:r>
+        <w:rPr>
+          <w:lang w:val="sr-Latn-RS"/>
+        </w:rPr>
+        <w:t>chedule</w:t>
+      </w:r>
+      <w:r>
+        <w:rPr>
+          <w:lang w:val="sr-Latn-RS"/>
+        </w:rPr>
+        <w:t xml:space="preserve"> apointments in barber shop. </w:t>
+      </w:r>
+      <w:r>
+        <w:t xml:space="preserve">It will also allow management to easily </w:t>
+      </w:r>
+      <w:r>
+        <w:t>manage</w:t>
+      </w:r>
+      <w:r>
+        <w:t xml:space="preserve"> their employees. </w:t>
+      </w:r>
+    </w:p>
+    <w:p>
+      <w:pPr>
+        <w:pStyle w:val="Heading2"/>
+      </w:pPr>
+      <w:r>
+        <w:t>Document Overview</w:t>
+      </w:r>
+    </w:p>
+    <w:p>
+      <w:r>
+        <w:t>The first chapter of this document provides a general overview of the document itself and a brief description of the project. The second chapter describes the application and its functionalities, while the third chapter contains assumptions and constraints related to development and application design. A detailed description of the system architecture is found in the fourth chapter, and a high-level design description is in the fifth. The sixth chapter describes the low-level design of the application, while the seventh chapter details the user interface.</w:t>
+      </w:r>
+    </w:p>
+    <w:p>
+      <w:pPr>
+        <w:rPr>
+          <w:lang w:val="sr-Latn-RS"/>
+        </w:rPr>
+      </w:pPr>
+    </w:p>
+    <w:p>
+      <w:pPr>
+        <w:rPr>
+          <w:lang w:val="sr-Latn-RS"/>
+        </w:rPr>
+      </w:pPr>
+    </w:p>
+    <w:p>
+      <w:pPr>
+        <w:rPr>
+          <w:lang w:val="sr-Latn-RS"/>
+        </w:rPr>
+      </w:pPr>
+    </w:p>
+    <w:p>
+      <w:pPr>
+        <w:rPr>
+          <w:lang w:val="sr-Latn-RS"/>
+        </w:rPr>
+      </w:pPr>
+    </w:p>
+    <w:p>
+      <w:pPr>
+        <w:rPr>
+          <w:lang w:val="sr-Latn-RS"/>
+        </w:rPr>
+      </w:pPr>
+    </w:p>
+    <w:p>
+      <w:pPr>
+        <w:rPr>
+          <w:lang w:val="sr-Latn-RS"/>
+        </w:rPr>
+      </w:pPr>
+    </w:p>
+    <w:p>
+      <w:pPr>
+        <w:rPr>
+          <w:lang w:val="sr-Latn-RS"/>
+        </w:rPr>
+      </w:pPr>
+    </w:p>
+    <w:p>
+      <w:pPr>
+        <w:rPr>
+          <w:lang w:val="sr-Latn-RS"/>
+        </w:rPr>
+      </w:pPr>
+    </w:p>
+    <w:p>
+      <w:pPr>
+        <w:rPr>
+          <w:lang w:val="sr-Latn-RS"/>
+        </w:rPr>
+      </w:pPr>
+    </w:p>
+    <w:p>
+      <w:pPr>
+        <w:rPr>
+          <w:lang w:val="sr-Latn-RS"/>
+        </w:rPr>
+      </w:pPr>
+    </w:p>
+    <w:p>
+      <w:pPr>
+        <w:rPr>
+          <w:lang w:val="sr-Latn-RS"/>
+        </w:rPr>
+      </w:pPr>
+    </w:p>
+    <w:p>
+      <w:pPr>
+        <w:rPr>
+          <w:lang w:val="sr-Latn-RS"/>
+        </w:rPr>
+      </w:pPr>
+    </w:p>
+    <w:p>
+      <w:pPr>
+        <w:rPr>
+          <w:lang w:val="sr-Latn-RS"/>
+        </w:rPr>
+      </w:pPr>
+    </w:p>
+    <w:p>
+      <w:pPr>
+        <w:rPr>
+          <w:lang w:val="sr-Latn-RS"/>
+        </w:rPr>
+      </w:pPr>
+    </w:p>
+    <w:p>
+      <w:pPr>
+        <w:rPr>
+          <w:lang w:val="sr-Latn-RS"/>
+        </w:rPr>
+      </w:pPr>
+    </w:p>
+    <w:p>
+      <w:pPr>
+        <w:pStyle w:val="Heading1"/>
+      </w:pPr>
+      <w:r>
+        <w:lastRenderedPageBreak/>
+        <w:t>Product description</w:t>
+      </w:r>
+    </w:p>
+    <w:p>
+      <w:pPr>
+        <w:rPr>
+          <w:lang w:val="sr-Latn-RS"/>
+        </w:rPr>
+      </w:pPr>
+    </w:p>
+    <w:p>
+      <w:pPr>
+        <w:pStyle w:val="NormalWeb"/>
+      </w:pPr>
+      <w:r>
+        <w:t xml:space="preserve">BarberMenagmentAndScheduleApp </w:t>
+      </w:r>
+      <w:r>
+        <w:t xml:space="preserve">is designed as software solution that should be developed as a web application with an accompanying database. The database will store users personal data and data related to </w:t>
+      </w:r>
+      <w:r>
+        <w:t xml:space="preserve">employees and </w:t>
+      </w:r>
+      <w:r>
+        <w:t>reservations</w:t>
+      </w:r>
+      <w:r>
+        <w:t>.</w:t>
+      </w:r>
+    </w:p>
+    <w:p>
+      <w:pPr>
+        <w:pStyle w:val="NormalWeb"/>
+        <w:rPr>
+          <w:lang w:val="sr-Cyrl-RS"/>
+        </w:rPr>
+      </w:pPr>
+      <w:r>
+        <w:t>Within the system, there is a need to have three types of users:</w:t>
+      </w:r>
+    </w:p>
+    <w:p>
+      <w:pPr>
+        <w:numPr>
+          <w:ilvl w:val="0"/>
+          <w:numId w:val="16"/>
+        </w:numPr>
+        <w:spacing w:before="100" w:beforeAutospacing="1" w:after="100" w:afterAutospacing="1" w:line="240" w:lineRule="auto"/>
+        <w:ind w:right="0"/>
+        <w:jc w:val="left"/>
+        <w:rPr>
+          <w:rFonts w:ascii="Times New Roman" w:eastAsia="Times New Roman" w:hAnsi="Times New Roman" w:cs="Times New Roman"/>
+          <w:color w:val="auto"/>
+          <w:kern w:val="0"/>
+          <w:szCs w:val="24"/>
+          <w14:ligatures w14:val="none"/>
+        </w:rPr>
+      </w:pPr>
+      <w:r>
+        <w:rPr>
+          <w:rFonts w:ascii="Times New Roman" w:eastAsia="Times New Roman" w:hAnsi="Times New Roman" w:cs="Times New Roman"/>
+          <w:b/>
+          <w:bCs/>
+          <w:color w:val="auto"/>
+          <w:kern w:val="0"/>
+          <w:szCs w:val="24"/>
+          <w14:ligatures w14:val="none"/>
+        </w:rPr>
+        <w:t>Unregistered users</w:t>
+      </w:r>
+      <w:r>
+        <w:rPr>
+          <w:rFonts w:ascii="Times New Roman" w:eastAsia="Times New Roman" w:hAnsi="Times New Roman" w:cs="Times New Roman"/>
+          <w:color w:val="auto"/>
+          <w:kern w:val="0"/>
+          <w:szCs w:val="24"/>
+          <w14:ligatures w14:val="none"/>
+        </w:rPr>
+        <w:t xml:space="preserve"> - these are users</w:t>
+      </w:r>
+      <w:r>
+        <w:rPr>
+          <w:rFonts w:ascii="Times New Roman" w:eastAsia="Times New Roman" w:hAnsi="Times New Roman" w:cs="Times New Roman"/>
+          <w:color w:val="auto"/>
+          <w:kern w:val="0"/>
+          <w:szCs w:val="24"/>
+          <w14:ligatures w14:val="none"/>
+        </w:rPr>
+        <w:t xml:space="preserve"> who can only </w:t>
+      </w:r>
+      <w:r>
+        <w:rPr>
+          <w:rFonts w:ascii="Times New Roman" w:eastAsia="Times New Roman" w:hAnsi="Times New Roman" w:cs="Times New Roman"/>
+          <w:color w:val="auto"/>
+          <w:kern w:val="0"/>
+          <w:szCs w:val="24"/>
+          <w14:ligatures w14:val="none"/>
+        </w:rPr>
+        <w:t xml:space="preserve">see contact and register </w:t>
+      </w:r>
+      <w:r>
+        <w:rPr>
+          <w:rFonts w:ascii="Times New Roman" w:eastAsia="Times New Roman" w:hAnsi="Times New Roman" w:cs="Times New Roman"/>
+          <w:color w:val="auto"/>
+          <w:kern w:val="0"/>
+          <w:szCs w:val="24"/>
+          <w14:ligatures w14:val="none"/>
+        </w:rPr>
+        <w:t>page.</w:t>
+      </w:r>
+    </w:p>
+    <w:p>
+      <w:pPr>
+        <w:numPr>
+          <w:ilvl w:val="0"/>
+          <w:numId w:val="16"/>
+        </w:numPr>
+        <w:spacing w:before="100" w:beforeAutospacing="1" w:after="100" w:afterAutospacing="1" w:line="240" w:lineRule="auto"/>
+        <w:ind w:right="0"/>
+        <w:jc w:val="left"/>
+        <w:rPr>
+          <w:rFonts w:ascii="Times New Roman" w:eastAsia="Times New Roman" w:hAnsi="Times New Roman" w:cs="Times New Roman"/>
+          <w:color w:val="auto"/>
+          <w:kern w:val="0"/>
+          <w:szCs w:val="24"/>
+          <w14:ligatures w14:val="none"/>
+        </w:rPr>
+      </w:pPr>
+      <w:r>
+        <w:rPr>
+          <w:rFonts w:ascii="Times New Roman" w:eastAsia="Times New Roman" w:hAnsi="Times New Roman" w:cs="Times New Roman"/>
+          <w:b/>
+          <w:bCs/>
+          <w:color w:val="auto"/>
+          <w:kern w:val="0"/>
+          <w:szCs w:val="24"/>
+          <w14:ligatures w14:val="none"/>
+        </w:rPr>
+        <w:t>Registered users</w:t>
+      </w:r>
+      <w:r>
+        <w:rPr>
+          <w:rFonts w:ascii="Times New Roman" w:eastAsia="Times New Roman" w:hAnsi="Times New Roman" w:cs="Times New Roman"/>
+          <w:color w:val="auto"/>
+          <w:kern w:val="0"/>
+          <w:szCs w:val="24"/>
+          <w14:ligatures w14:val="none"/>
         </w:rPr>
         <w:t xml:space="preserve"> </w:t>
       </w:r>
       <w:r>
         <w:rPr>
-          <w:lang w:val="sr-Latn-RS"/>
-        </w:rPr>
-        <w:t>project. The SDS will break down the project into components to provide a detailed description of the purpose of each component and how it will be implemented.</w:t>
-      </w:r>
-      <w:bookmarkEnd w:id="2"/>
+          <w:rFonts w:ascii="Times New Roman" w:eastAsia="Times New Roman" w:hAnsi="Times New Roman" w:cs="Times New Roman"/>
+          <w:color w:val="auto"/>
+          <w:kern w:val="0"/>
+          <w:szCs w:val="24"/>
+          <w14:ligatures w14:val="none"/>
+        </w:rPr>
+        <w:t>–</w:t>
+      </w:r>
+      <w:r>
+        <w:rPr>
+          <w:rFonts w:ascii="Times New Roman" w:eastAsia="Times New Roman" w:hAnsi="Times New Roman" w:cs="Times New Roman"/>
+          <w:color w:val="auto"/>
+          <w:kern w:val="0"/>
+          <w:szCs w:val="24"/>
+          <w14:ligatures w14:val="none"/>
+        </w:rPr>
+        <w:t xml:space="preserve"> these</w:t>
+      </w:r>
+      <w:r>
+        <w:rPr>
+          <w:rFonts w:ascii="Times New Roman" w:eastAsia="Times New Roman" w:hAnsi="Times New Roman" w:cs="Times New Roman"/>
+          <w:color w:val="auto"/>
+          <w:kern w:val="0"/>
+          <w:szCs w:val="24"/>
+          <w14:ligatures w14:val="none"/>
+        </w:rPr>
+        <w:t xml:space="preserve"> are</w:t>
+      </w:r>
+      <w:r>
+        <w:rPr>
+          <w:rFonts w:ascii="Times New Roman" w:eastAsia="Times New Roman" w:hAnsi="Times New Roman" w:cs="Times New Roman"/>
+          <w:color w:val="auto"/>
+          <w:kern w:val="0"/>
+          <w:szCs w:val="24"/>
+          <w14:ligatures w14:val="none"/>
+        </w:rPr>
+        <w:t xml:space="preserve"> users</w:t>
+      </w:r>
+      <w:r>
+        <w:rPr>
+          <w:rFonts w:ascii="Times New Roman" w:eastAsia="Times New Roman" w:hAnsi="Times New Roman" w:cs="Times New Roman"/>
+          <w:color w:val="auto"/>
+          <w:kern w:val="0"/>
+          <w:szCs w:val="24"/>
+          <w14:ligatures w14:val="none"/>
+        </w:rPr>
+        <w:t xml:space="preserve"> who</w:t>
+      </w:r>
+      <w:r>
+        <w:rPr>
+          <w:rFonts w:ascii="Times New Roman" w:eastAsia="Times New Roman" w:hAnsi="Times New Roman" w:cs="Times New Roman"/>
+          <w:color w:val="auto"/>
+          <w:kern w:val="0"/>
+          <w:szCs w:val="24"/>
+          <w14:ligatures w14:val="none"/>
+        </w:rPr>
+        <w:t xml:space="preserve"> </w:t>
+      </w:r>
+      <w:r>
+        <w:rPr>
+          <w:rFonts w:ascii="Times New Roman" w:eastAsia="Times New Roman" w:hAnsi="Times New Roman" w:cs="Times New Roman"/>
+          <w:color w:val="auto"/>
+          <w:kern w:val="0"/>
+          <w:szCs w:val="24"/>
+          <w14:ligatures w14:val="none"/>
+        </w:rPr>
+        <w:t>can</w:t>
+      </w:r>
+      <w:r>
+        <w:rPr>
+          <w:rFonts w:ascii="Times New Roman" w:eastAsia="Times New Roman" w:hAnsi="Times New Roman" w:cs="Times New Roman"/>
+          <w:color w:val="auto"/>
+          <w:kern w:val="0"/>
+          <w:szCs w:val="24"/>
+          <w14:ligatures w14:val="none"/>
+        </w:rPr>
+        <w:t xml:space="preserve"> schedule appointments.</w:t>
+      </w:r>
+    </w:p>
+    <w:p>
+      <w:pPr>
+        <w:numPr>
+          <w:ilvl w:val="0"/>
+          <w:numId w:val="16"/>
+        </w:numPr>
+        <w:spacing w:before="100" w:beforeAutospacing="1" w:after="100" w:afterAutospacing="1" w:line="240" w:lineRule="auto"/>
+        <w:ind w:right="0"/>
+        <w:jc w:val="left"/>
+        <w:rPr>
+          <w:rFonts w:ascii="Times New Roman" w:eastAsia="Times New Roman" w:hAnsi="Times New Roman" w:cs="Times New Roman"/>
+          <w:color w:val="auto"/>
+          <w:kern w:val="0"/>
+          <w:szCs w:val="24"/>
+          <w14:ligatures w14:val="none"/>
+        </w:rPr>
+      </w:pPr>
+      <w:r>
+        <w:rPr>
+          <w:rFonts w:ascii="Times New Roman" w:eastAsia="Times New Roman" w:hAnsi="Times New Roman" w:cs="Times New Roman"/>
+          <w:b/>
+          <w:bCs/>
+          <w:color w:val="auto"/>
+          <w:kern w:val="0"/>
+          <w:szCs w:val="24"/>
+          <w14:ligatures w14:val="none"/>
+        </w:rPr>
+        <w:t>Admins</w:t>
+      </w:r>
+      <w:r>
+        <w:rPr>
+          <w:rFonts w:ascii="Times New Roman" w:eastAsia="Times New Roman" w:hAnsi="Times New Roman" w:cs="Times New Roman"/>
+          <w:color w:val="auto"/>
+          <w:kern w:val="0"/>
+          <w:szCs w:val="24"/>
+          <w14:ligatures w14:val="none"/>
+        </w:rPr>
+        <w:t xml:space="preserve"> - these users </w:t>
+      </w:r>
+      <w:r>
+        <w:rPr>
+          <w:rFonts w:ascii="Times New Roman" w:eastAsia="Times New Roman" w:hAnsi="Times New Roman" w:cs="Times New Roman"/>
+          <w:color w:val="auto"/>
+          <w:kern w:val="0"/>
+          <w:szCs w:val="24"/>
+          <w14:ligatures w14:val="none"/>
+        </w:rPr>
+        <w:t>can</w:t>
+      </w:r>
+      <w:r>
+        <w:rPr>
+          <w:rFonts w:ascii="Times New Roman" w:eastAsia="Times New Roman" w:hAnsi="Times New Roman" w:cs="Times New Roman"/>
+          <w:color w:val="auto"/>
+          <w:kern w:val="0"/>
+          <w:szCs w:val="24"/>
+          <w14:ligatures w14:val="none"/>
+        </w:rPr>
+        <w:t xml:space="preserve"> manage the application.</w:t>
+      </w:r>
+      <w:r>
+        <w:rPr>
+          <w:rFonts w:ascii="Times New Roman" w:eastAsia="Times New Roman" w:hAnsi="Times New Roman" w:cs="Times New Roman"/>
+          <w:color w:val="auto"/>
+          <w:kern w:val="0"/>
+          <w:szCs w:val="24"/>
+          <w14:ligatures w14:val="none"/>
+        </w:rPr>
+        <w:t xml:space="preserve"> They can be divided into:</w:t>
+      </w:r>
+    </w:p>
+    <w:p>
+      <w:pPr>
+        <w:numPr>
+          <w:ilvl w:val="1"/>
+          <w:numId w:val="16"/>
+        </w:numPr>
+        <w:spacing w:before="100" w:beforeAutospacing="1" w:after="100" w:afterAutospacing="1" w:line="240" w:lineRule="auto"/>
+        <w:ind w:right="0"/>
+        <w:jc w:val="left"/>
+        <w:rPr>
+          <w:rFonts w:ascii="Times New Roman" w:eastAsia="Times New Roman" w:hAnsi="Times New Roman" w:cs="Times New Roman"/>
+          <w:b/>
+          <w:bCs/>
+          <w:color w:val="auto"/>
+          <w:kern w:val="0"/>
+          <w:szCs w:val="24"/>
+          <w14:ligatures w14:val="none"/>
+        </w:rPr>
+      </w:pPr>
+      <w:r>
+        <w:rPr>
+          <w:rFonts w:ascii="Times New Roman" w:eastAsia="Times New Roman" w:hAnsi="Times New Roman" w:cs="Times New Roman"/>
+          <w:b/>
+          <w:bCs/>
+          <w:color w:val="auto"/>
+          <w:kern w:val="0"/>
+          <w:szCs w:val="24"/>
+          <w14:ligatures w14:val="none"/>
+        </w:rPr>
+        <w:t>Managers</w:t>
+      </w:r>
+      <w:r>
+        <w:rPr>
+          <w:rFonts w:ascii="Times New Roman" w:eastAsia="Times New Roman" w:hAnsi="Times New Roman" w:cs="Times New Roman"/>
+          <w:b/>
+          <w:bCs/>
+          <w:color w:val="auto"/>
+          <w:kern w:val="0"/>
+          <w:szCs w:val="24"/>
+          <w14:ligatures w14:val="none"/>
+        </w:rPr>
+        <w:t xml:space="preserve"> – </w:t>
+      </w:r>
+      <w:r>
+        <w:rPr>
+          <w:rFonts w:ascii="Times New Roman" w:eastAsia="Times New Roman" w:hAnsi="Times New Roman" w:cs="Times New Roman"/>
+          <w:color w:val="auto"/>
+          <w:kern w:val="0"/>
+          <w:szCs w:val="24"/>
+          <w14:ligatures w14:val="none"/>
+        </w:rPr>
+        <w:t>these users can ban other users and manage employees.</w:t>
+      </w:r>
+    </w:p>
+    <w:p>
+      <w:pPr>
+        <w:numPr>
+          <w:ilvl w:val="1"/>
+          <w:numId w:val="16"/>
+        </w:numPr>
+        <w:spacing w:before="100" w:beforeAutospacing="1" w:after="100" w:afterAutospacing="1" w:line="240" w:lineRule="auto"/>
+        <w:ind w:right="0"/>
+        <w:jc w:val="left"/>
+        <w:rPr>
+          <w:rFonts w:ascii="Times New Roman" w:eastAsia="Times New Roman" w:hAnsi="Times New Roman" w:cs="Times New Roman"/>
+          <w:b/>
+          <w:bCs/>
+          <w:color w:val="auto"/>
+          <w:kern w:val="0"/>
+          <w:szCs w:val="24"/>
+          <w14:ligatures w14:val="none"/>
+        </w:rPr>
+      </w:pPr>
+      <w:r>
+        <w:rPr>
+          <w:rFonts w:ascii="Times New Roman" w:eastAsia="Times New Roman" w:hAnsi="Times New Roman" w:cs="Times New Roman"/>
+          <w:b/>
+          <w:bCs/>
+          <w:color w:val="auto"/>
+          <w:kern w:val="0"/>
+          <w:szCs w:val="24"/>
+          <w14:ligatures w14:val="none"/>
+        </w:rPr>
+        <w:t xml:space="preserve">Employees – </w:t>
+      </w:r>
+      <w:r>
+        <w:rPr>
+          <w:rFonts w:ascii="Times New Roman" w:eastAsia="Times New Roman" w:hAnsi="Times New Roman" w:cs="Times New Roman"/>
+          <w:color w:val="auto"/>
+          <w:kern w:val="0"/>
+          <w:szCs w:val="24"/>
+          <w14:ligatures w14:val="none"/>
+        </w:rPr>
+        <w:t xml:space="preserve">these users can </w:t>
+      </w:r>
+      <w:r>
+        <w:rPr>
+          <w:rFonts w:ascii="Times New Roman" w:eastAsia="Times New Roman" w:hAnsi="Times New Roman" w:cs="Times New Roman"/>
+          <w:color w:val="auto"/>
+          <w:kern w:val="0"/>
+          <w:szCs w:val="24"/>
+          <w14:ligatures w14:val="none"/>
+        </w:rPr>
+        <w:t>report registered user</w:t>
+      </w:r>
+      <w:r>
+        <w:rPr>
+          <w:rFonts w:ascii="Times New Roman" w:eastAsia="Times New Roman" w:hAnsi="Times New Roman" w:cs="Times New Roman"/>
+          <w:color w:val="auto"/>
+          <w:kern w:val="0"/>
+          <w:szCs w:val="24"/>
+          <w14:ligatures w14:val="none"/>
+        </w:rPr>
+        <w:t xml:space="preserve">s and </w:t>
+      </w:r>
+      <w:r>
+        <w:rPr>
+          <w:rFonts w:ascii="Times New Roman" w:eastAsia="Times New Roman" w:hAnsi="Times New Roman" w:cs="Times New Roman"/>
+          <w:color w:val="auto"/>
+          <w:kern w:val="0"/>
+          <w:szCs w:val="24"/>
+          <w14:ligatures w14:val="none"/>
+        </w:rPr>
+        <w:t>schedule appointments</w:t>
+      </w:r>
+      <w:r>
+        <w:rPr>
+          <w:rFonts w:ascii="Times New Roman" w:eastAsia="Times New Roman" w:hAnsi="Times New Roman" w:cs="Times New Roman"/>
+          <w:color w:val="auto"/>
+          <w:kern w:val="0"/>
+          <w:szCs w:val="24"/>
+          <w14:ligatures w14:val="none"/>
+        </w:rPr>
+        <w:t xml:space="preserve"> for unregistered users.</w:t>
+      </w:r>
+    </w:p>
+    <w:p>
+      <w:pPr>
+        <w:spacing w:before="100" w:beforeAutospacing="1" w:after="100" w:afterAutospacing="1" w:line="240" w:lineRule="auto"/>
+        <w:ind w:right="0"/>
+        <w:jc w:val="left"/>
+        <w:rPr>
+          <w:rFonts w:ascii="Times New Roman" w:eastAsia="Times New Roman" w:hAnsi="Times New Roman" w:cs="Times New Roman"/>
+          <w:b/>
+          <w:bCs/>
+          <w:color w:val="auto"/>
+          <w:kern w:val="0"/>
+          <w:szCs w:val="24"/>
+          <w14:ligatures w14:val="none"/>
+        </w:rPr>
+      </w:pPr>
+    </w:p>
+    <w:p>
+      <w:pPr>
+        <w:pStyle w:val="NormalWeb"/>
+      </w:pPr>
+      <w:r>
+        <w:t>The application must fulfill the following list of functionalities:</w:t>
+      </w:r>
+    </w:p>
+    <w:p>
+      <w:pPr>
+        <w:pStyle w:val="NormalWeb"/>
+        <w:numPr>
+          <w:ilvl w:val="0"/>
+          <w:numId w:val="17"/>
+        </w:numPr>
+      </w:pPr>
+      <w:r>
+        <w:t xml:space="preserve">Obligatory functionalities </w:t>
+      </w:r>
+    </w:p>
+    <w:p>
+      <w:pPr>
+        <w:pStyle w:val="NormalWeb"/>
+        <w:numPr>
+          <w:ilvl w:val="1"/>
+          <w:numId w:val="17"/>
+        </w:numPr>
+      </w:pPr>
+      <w:r>
+        <w:t xml:space="preserve">User login and registration </w:t>
+      </w:r>
+    </w:p>
+    <w:p>
+      <w:pPr>
+        <w:pStyle w:val="NormalWeb"/>
+        <w:numPr>
+          <w:ilvl w:val="1"/>
+          <w:numId w:val="17"/>
+        </w:numPr>
+      </w:pPr>
+      <w:r>
+        <w:t>A</w:t>
+      </w:r>
+      <w:r>
+        <w:t>ppointment</w:t>
+      </w:r>
+      <w:r>
+        <w:t xml:space="preserve"> </w:t>
+      </w:r>
+      <w:r>
+        <w:t>schedul</w:t>
+      </w:r>
+      <w:r>
+        <w:t>ing</w:t>
+      </w:r>
+    </w:p>
+    <w:p>
+      <w:pPr>
+        <w:pStyle w:val="NormalWeb"/>
+        <w:numPr>
+          <w:ilvl w:val="1"/>
+          <w:numId w:val="17"/>
+        </w:numPr>
+      </w:pPr>
+      <w:r>
+        <w:t>Employee management</w:t>
+      </w:r>
+    </w:p>
+    <w:p>
+      <w:pPr>
+        <w:pStyle w:val="NormalWeb"/>
+        <w:numPr>
+          <w:ilvl w:val="0"/>
+          <w:numId w:val="17"/>
+        </w:numPr>
+      </w:pPr>
+      <w:r>
+        <w:t xml:space="preserve">Desirable functionalities </w:t>
+      </w:r>
+    </w:p>
+    <w:p>
+      <w:pPr>
+        <w:pStyle w:val="NormalWeb"/>
+        <w:numPr>
+          <w:ilvl w:val="1"/>
+          <w:numId w:val="17"/>
+        </w:numPr>
+      </w:pPr>
+      <w:r>
+        <w:t xml:space="preserve">Discount notification system for </w:t>
+      </w:r>
+      <w:r>
+        <w:t>users.</w:t>
+      </w:r>
+    </w:p>
+    <w:p>
+      <w:pPr>
+        <w:spacing w:before="100" w:beforeAutospacing="1" w:after="100" w:afterAutospacing="1" w:line="240" w:lineRule="auto"/>
+        <w:ind w:right="0"/>
+        <w:jc w:val="left"/>
+        <w:rPr>
+          <w:rFonts w:ascii="Times New Roman" w:eastAsia="Times New Roman" w:hAnsi="Times New Roman" w:cs="Times New Roman"/>
+          <w:b/>
+          <w:bCs/>
+          <w:color w:val="auto"/>
+          <w:kern w:val="0"/>
+          <w:szCs w:val="24"/>
+          <w14:ligatures w14:val="none"/>
+        </w:rPr>
+      </w:pPr>
+    </w:p>
+    <w:p>
+      <w:pPr>
+        <w:spacing w:before="100" w:beforeAutospacing="1" w:after="100" w:afterAutospacing="1" w:line="240" w:lineRule="auto"/>
+        <w:ind w:right="0"/>
+        <w:jc w:val="left"/>
+        <w:rPr>
+          <w:rFonts w:ascii="Times New Roman" w:eastAsia="Times New Roman" w:hAnsi="Times New Roman" w:cs="Times New Roman"/>
+          <w:b/>
+          <w:bCs/>
+          <w:color w:val="auto"/>
+          <w:kern w:val="0"/>
+          <w:szCs w:val="24"/>
+          <w14:ligatures w14:val="none"/>
+        </w:rPr>
+      </w:pPr>
+    </w:p>
+    <w:p>
+      <w:pPr>
+        <w:spacing w:before="100" w:beforeAutospacing="1" w:after="100" w:afterAutospacing="1" w:line="240" w:lineRule="auto"/>
+        <w:ind w:right="0"/>
+        <w:jc w:val="left"/>
+        <w:rPr>
+          <w:rFonts w:ascii="Times New Roman" w:eastAsia="Times New Roman" w:hAnsi="Times New Roman" w:cs="Times New Roman"/>
+          <w:b/>
+          <w:bCs/>
+          <w:color w:val="auto"/>
+          <w:kern w:val="0"/>
+          <w:szCs w:val="24"/>
+          <w14:ligatures w14:val="none"/>
+        </w:rPr>
+      </w:pPr>
+    </w:p>
+    <w:p>
+      <w:pPr>
+        <w:spacing w:before="100" w:beforeAutospacing="1" w:after="100" w:afterAutospacing="1" w:line="240" w:lineRule="auto"/>
+        <w:ind w:right="0"/>
+        <w:jc w:val="left"/>
+        <w:rPr>
+          <w:rFonts w:ascii="Times New Roman" w:eastAsia="Times New Roman" w:hAnsi="Times New Roman" w:cs="Times New Roman"/>
+          <w:b/>
+          <w:bCs/>
+          <w:color w:val="auto"/>
+          <w:kern w:val="0"/>
+          <w:szCs w:val="24"/>
+          <w14:ligatures w14:val="none"/>
+        </w:rPr>
+      </w:pPr>
+    </w:p>
+    <w:p>
+      <w:pPr>
+        <w:spacing w:before="100" w:beforeAutospacing="1" w:after="100" w:afterAutospacing="1" w:line="240" w:lineRule="auto"/>
+        <w:ind w:right="0"/>
+        <w:jc w:val="left"/>
+        <w:rPr>
+          <w:rFonts w:ascii="Times New Roman" w:eastAsia="Times New Roman" w:hAnsi="Times New Roman" w:cs="Times New Roman"/>
+          <w:b/>
+          <w:bCs/>
+          <w:color w:val="auto"/>
+          <w:kern w:val="0"/>
+          <w:szCs w:val="24"/>
+          <w14:ligatures w14:val="none"/>
+        </w:rPr>
+      </w:pPr>
+    </w:p>
+    <w:p>
+      <w:pPr>
+        <w:spacing w:before="100" w:beforeAutospacing="1" w:after="100" w:afterAutospacing="1" w:line="240" w:lineRule="auto"/>
+        <w:ind w:right="0"/>
+        <w:jc w:val="left"/>
+        <w:rPr>
+          <w:rFonts w:ascii="Times New Roman" w:eastAsia="Times New Roman" w:hAnsi="Times New Roman" w:cs="Times New Roman"/>
+          <w:b/>
+          <w:bCs/>
+          <w:color w:val="auto"/>
+          <w:kern w:val="0"/>
+          <w:szCs w:val="24"/>
+          <w14:ligatures w14:val="none"/>
+        </w:rPr>
+      </w:pPr>
+    </w:p>
+    <w:p>
+      <w:pPr>
+        <w:spacing w:before="100" w:beforeAutospacing="1" w:after="100" w:afterAutospacing="1" w:line="240" w:lineRule="auto"/>
+        <w:ind w:right="0"/>
+        <w:jc w:val="left"/>
+        <w:rPr>
+          <w:rFonts w:ascii="Times New Roman" w:eastAsia="Times New Roman" w:hAnsi="Times New Roman" w:cs="Times New Roman"/>
+          <w:b/>
+          <w:bCs/>
+          <w:color w:val="auto"/>
+          <w:kern w:val="0"/>
+          <w:szCs w:val="24"/>
+          <w14:ligatures w14:val="none"/>
+        </w:rPr>
+      </w:pPr>
+    </w:p>
+    <w:p>
+      <w:pPr>
+        <w:spacing w:before="100" w:beforeAutospacing="1" w:after="100" w:afterAutospacing="1" w:line="240" w:lineRule="auto"/>
+        <w:ind w:right="0"/>
+        <w:jc w:val="left"/>
+        <w:rPr>
+          <w:rFonts w:ascii="Times New Roman" w:eastAsia="Times New Roman" w:hAnsi="Times New Roman" w:cs="Times New Roman"/>
+          <w:b/>
+          <w:bCs/>
+          <w:color w:val="auto"/>
+          <w:kern w:val="0"/>
+          <w:szCs w:val="24"/>
+          <w14:ligatures w14:val="none"/>
+        </w:rPr>
+      </w:pPr>
+    </w:p>
+    <w:p>
+      <w:pPr>
+        <w:spacing w:before="100" w:beforeAutospacing="1" w:after="100" w:afterAutospacing="1" w:line="240" w:lineRule="auto"/>
+        <w:ind w:right="0"/>
+        <w:jc w:val="left"/>
+        <w:rPr>
+          <w:rFonts w:ascii="Times New Roman" w:eastAsia="Times New Roman" w:hAnsi="Times New Roman" w:cs="Times New Roman"/>
+          <w:b/>
+          <w:bCs/>
+          <w:color w:val="auto"/>
+          <w:kern w:val="0"/>
+          <w:szCs w:val="24"/>
+          <w14:ligatures w14:val="none"/>
+        </w:rPr>
+      </w:pPr>
+    </w:p>
+    <w:p>
+      <w:pPr>
+        <w:spacing w:before="100" w:beforeAutospacing="1" w:after="100" w:afterAutospacing="1" w:line="240" w:lineRule="auto"/>
+        <w:ind w:right="0"/>
+        <w:jc w:val="left"/>
+        <w:rPr>
+          <w:rFonts w:ascii="Times New Roman" w:eastAsia="Times New Roman" w:hAnsi="Times New Roman" w:cs="Times New Roman"/>
+          <w:b/>
+          <w:bCs/>
+          <w:color w:val="auto"/>
+          <w:kern w:val="0"/>
+          <w:szCs w:val="24"/>
+          <w14:ligatures w14:val="none"/>
+        </w:rPr>
+      </w:pPr>
+    </w:p>
+    <w:p>
+      <w:pPr>
+        <w:pStyle w:val="Heading1"/>
+      </w:pPr>
+      <w:r>
+        <w:lastRenderedPageBreak/>
+        <w:t>Architecture</w:t>
+      </w:r>
+    </w:p>
+    <w:p>
+      <w:pPr>
+        <w:rPr>
+          <w:color w:val="2F5496"/>
+          <w:sz w:val="40"/>
+          <w:lang w:val="sr-Latn-RS"/>
+        </w:rPr>
+      </w:pPr>
     </w:p>
     <w:p>
       <w:pPr>
         <w:pStyle w:val="Heading2"/>
-        <w:rPr>
-          <w:lang w:val="sr-Latn-RS"/>
-        </w:rPr>
-      </w:pPr>
-      <w:r>
-        <w:t>Product Scope</w:t>
+      </w:pPr>
+      <w:r>
+        <w:t xml:space="preserve">System Overview </w:t>
       </w:r>
     </w:p>
     <w:p>
@@ -2244,170 +3141,48 @@
         <w:tab/>
       </w:r>
       <w:r>
-        <w:t xml:space="preserve">The </w:t>
-      </w:r>
-      <w:proofErr w:type="spellStart"/>
-      <w:r>
-        <w:t>BarberMenagmentAndScheduleApp</w:t>
-      </w:r>
-      <w:proofErr w:type="spellEnd"/>
+        <w:tab/>
+      </w:r>
+      <w:r>
+        <w:t>The "</w:t>
+      </w:r>
       <w:r>
         <w:t xml:space="preserve"> </w:t>
       </w:r>
       <w:r>
-        <w:t xml:space="preserve">project is a software solution in the form of a web application designed to enable </w:t>
-      </w:r>
-      <w:r>
-        <w:t>customers</w:t>
-      </w:r>
-      <w:r>
-        <w:t xml:space="preserve"> to easily </w:t>
-      </w:r>
-      <w:r>
-        <w:rPr>
-          <w:lang w:val="sr-Latn-RS"/>
-        </w:rPr>
-        <w:t>s</w:t>
-      </w:r>
-      <w:r>
-        <w:rPr>
-          <w:lang w:val="sr-Latn-RS"/>
-        </w:rPr>
-        <w:t>chedule</w:t>
-      </w:r>
-      <w:r>
-        <w:rPr>
-          <w:lang w:val="sr-Latn-RS"/>
-        </w:rPr>
-        <w:t xml:space="preserve"> apointments in barber shop. </w:t>
-      </w:r>
-      <w:r>
-        <w:t xml:space="preserve">It will also allow management to easily </w:t>
-      </w:r>
-      <w:r>
-        <w:t>manage</w:t>
-      </w:r>
-      <w:r>
-        <w:t xml:space="preserve"> their employees. </w:t>
-      </w:r>
-    </w:p>
+        <w:t xml:space="preserve">BarberMenagmentAndScheduleApp </w:t>
+      </w:r>
+      <w:r>
+        <w:t xml:space="preserve">" application will consist of three independent parts: the client-side, server-side, and a </w:t>
+      </w:r>
+      <w:r>
+        <w:t>database</w:t>
+      </w:r>
+      <w:r>
+        <w:t xml:space="preserve"> All three parts will be on the same server for convenience, but communication between them will occur over the internet using HTTP and WebSocket protocols, allowing them to be deployed on different servers with minimal adjustments to configuration files.</w:t>
+      </w:r>
+    </w:p>
+    <w:p/>
+    <w:p/>
     <w:p>
       <w:pPr>
         <w:pStyle w:val="Heading2"/>
       </w:pPr>
       <w:r>
-        <w:t>Document Overview</w:t>
-      </w:r>
-    </w:p>
-    <w:p>
-      <w:r>
-        <w:t>The first chapter of this document provides a general overview of the document itself and a brief description of the project. The second chapter describes the application and its functionalities, while the third chapter contains assumptions and constraints related to development and application design. A detailed description of the system architecture is found in the fourth chapter, and a high-level design description is in the fifth. The sixth chapter describes the low-level design of the application, while the seventh chapter details the user interface.</w:t>
-      </w:r>
-    </w:p>
-    <w:p>
-      <w:pPr>
-        <w:rPr>
-          <w:lang w:val="sr-Latn-RS"/>
-        </w:rPr>
-      </w:pPr>
-    </w:p>
-    <w:p>
-      <w:pPr>
-        <w:rPr>
-          <w:lang w:val="sr-Latn-RS"/>
-        </w:rPr>
-      </w:pPr>
-    </w:p>
-    <w:p>
-      <w:pPr>
-        <w:rPr>
-          <w:lang w:val="sr-Latn-RS"/>
-        </w:rPr>
-      </w:pPr>
-    </w:p>
-    <w:p>
-      <w:pPr>
-        <w:rPr>
-          <w:lang w:val="sr-Latn-RS"/>
-        </w:rPr>
-      </w:pPr>
-    </w:p>
-    <w:p>
-      <w:pPr>
-        <w:rPr>
-          <w:lang w:val="sr-Latn-RS"/>
-        </w:rPr>
-      </w:pPr>
-    </w:p>
-    <w:p>
-      <w:pPr>
-        <w:rPr>
-          <w:lang w:val="sr-Latn-RS"/>
-        </w:rPr>
-      </w:pPr>
-    </w:p>
-    <w:p>
-      <w:pPr>
-        <w:rPr>
-          <w:lang w:val="sr-Latn-RS"/>
-        </w:rPr>
-      </w:pPr>
-    </w:p>
-    <w:p>
-      <w:pPr>
-        <w:rPr>
-          <w:lang w:val="sr-Latn-RS"/>
-        </w:rPr>
-      </w:pPr>
-    </w:p>
-    <w:p>
-      <w:pPr>
-        <w:rPr>
-          <w:lang w:val="sr-Latn-RS"/>
-        </w:rPr>
-      </w:pPr>
-    </w:p>
-    <w:p>
-      <w:pPr>
-        <w:rPr>
-          <w:lang w:val="sr-Latn-RS"/>
-        </w:rPr>
-      </w:pPr>
-    </w:p>
-    <w:p>
-      <w:pPr>
-        <w:rPr>
-          <w:lang w:val="sr-Latn-RS"/>
-        </w:rPr>
-      </w:pPr>
-    </w:p>
-    <w:p>
-      <w:pPr>
-        <w:rPr>
-          <w:lang w:val="sr-Latn-RS"/>
-        </w:rPr>
-      </w:pPr>
-    </w:p>
-    <w:p>
-      <w:pPr>
-        <w:rPr>
-          <w:lang w:val="sr-Latn-RS"/>
-        </w:rPr>
-      </w:pPr>
-    </w:p>
-    <w:p>
-      <w:pPr>
-        <w:rPr>
-          <w:lang w:val="sr-Latn-RS"/>
-        </w:rPr>
-      </w:pPr>
-    </w:p>
-    <w:p>
-      <w:pPr>
-        <w:rPr>
-          <w:lang w:val="sr-Latn-RS"/>
-        </w:rPr>
-      </w:pPr>
+        <w:t>Required technologies</w:t>
+      </w:r>
+    </w:p>
+    <w:p>
+      <w:r>
+        <w:tab/>
+        <w:t xml:space="preserve">Client side will be developed on Angular framework, server side on .Net and we will use </w:t>
+      </w:r>
+      <w:r>
+        <w:t>MS SQL Server</w:t>
+      </w:r>
+      <w:r>
+        <w:t xml:space="preserve"> as database.</w:t>
+      </w:r>
     </w:p>
     <w:sectPr>
       <w:footerReference w:type="even" r:id="rId8"/>
@@ -3535,6 +4310,205 @@
     </w:lvl>
   </w:abstractNum>
   <w:abstractNum w:abstractNumId="6" w15:restartNumberingAfterBreak="0">
+    <w:nsid w:val="47694E95"/>
+    <w:multiLevelType w:val="multilevel"/>
+    <w:tmpl w:val="C526F50A"/>
+    <w:lvl w:ilvl="0">
+      <w:start w:val="1"/>
+      <w:numFmt w:val="decimal"/>
+      <w:lvlText w:val="%1."/>
+      <w:lvlJc w:val="left"/>
+      <w:pPr>
+        <w:tabs>
+          <w:tab w:val="num" w:pos="720"/>
+        </w:tabs>
+        <w:ind w:left="720" w:hanging="360"/>
+      </w:pPr>
+    </w:lvl>
+    <w:lvl w:ilvl="1">
+      <w:start w:val="1"/>
+      <w:numFmt w:val="decimal"/>
+      <w:lvlText w:val="%2."/>
+      <w:lvlJc w:val="left"/>
+      <w:pPr>
+        <w:tabs>
+          <w:tab w:val="num" w:pos="1440"/>
+        </w:tabs>
+        <w:ind w:left="1440" w:hanging="360"/>
+      </w:pPr>
+    </w:lvl>
+    <w:lvl w:ilvl="2" w:tentative="1">
+      <w:start w:val="1"/>
+      <w:numFmt w:val="decimal"/>
+      <w:lvlText w:val="%3."/>
+      <w:lvlJc w:val="left"/>
+      <w:pPr>
+        <w:tabs>
+          <w:tab w:val="num" w:pos="2160"/>
+        </w:tabs>
+        <w:ind w:left="2160" w:hanging="360"/>
+      </w:pPr>
+    </w:lvl>
+    <w:lvl w:ilvl="3" w:tentative="1">
+      <w:start w:val="1"/>
+      <w:numFmt w:val="decimal"/>
+      <w:lvlText w:val="%4."/>
+      <w:lvlJc w:val="left"/>
+      <w:pPr>
+        <w:tabs>
+          <w:tab w:val="num" w:pos="2880"/>
+        </w:tabs>
+        <w:ind w:left="2880" w:hanging="360"/>
+      </w:pPr>
+    </w:lvl>
+    <w:lvl w:ilvl="4" w:tentative="1">
+      <w:start w:val="1"/>
+      <w:numFmt w:val="decimal"/>
+      <w:lvlText w:val="%5."/>
+      <w:lvlJc w:val="left"/>
+      <w:pPr>
+        <w:tabs>
+          <w:tab w:val="num" w:pos="3600"/>
+        </w:tabs>
+        <w:ind w:left="3600" w:hanging="360"/>
+      </w:pPr>
+    </w:lvl>
+    <w:lvl w:ilvl="5" w:tentative="1">
+      <w:start w:val="1"/>
+      <w:numFmt w:val="decimal"/>
+      <w:lvlText w:val="%6."/>
+      <w:lvlJc w:val="left"/>
+      <w:pPr>
+        <w:tabs>
+          <w:tab w:val="num" w:pos="4320"/>
+        </w:tabs>
+        <w:ind w:left="4320" w:hanging="360"/>
+      </w:pPr>
+    </w:lvl>
+    <w:lvl w:ilvl="6" w:tentative="1">
+      <w:start w:val="1"/>
+      <w:numFmt w:val="decimal"/>
+      <w:lvlText w:val="%7."/>
+      <w:lvlJc w:val="left"/>
+      <w:pPr>
+        <w:tabs>
+          <w:tab w:val="num" w:pos="5040"/>
+        </w:tabs>
+        <w:ind w:left="5040" w:hanging="360"/>
+      </w:pPr>
+    </w:lvl>
+    <w:lvl w:ilvl="7" w:tentative="1">
+      <w:start w:val="1"/>
+      <w:numFmt w:val="decimal"/>
+      <w:lvlText w:val="%8."/>
+      <w:lvlJc w:val="left"/>
+      <w:pPr>
+        <w:tabs>
+          <w:tab w:val="num" w:pos="5760"/>
+        </w:tabs>
+        <w:ind w:left="5760" w:hanging="360"/>
+      </w:pPr>
+    </w:lvl>
+    <w:lvl w:ilvl="8" w:tentative="1">
+      <w:start w:val="1"/>
+      <w:numFmt w:val="decimal"/>
+      <w:lvlText w:val="%9."/>
+      <w:lvlJc w:val="left"/>
+      <w:pPr>
+        <w:tabs>
+          <w:tab w:val="num" w:pos="6480"/>
+        </w:tabs>
+        <w:ind w:left="6480" w:hanging="360"/>
+      </w:pPr>
+    </w:lvl>
+  </w:abstractNum>
+  <w:abstractNum w:abstractNumId="7" w15:restartNumberingAfterBreak="0">
+    <w:nsid w:val="4AEC03F7"/>
+    <w:multiLevelType w:val="hybridMultilevel"/>
+    <w:tmpl w:val="A7B0A61E"/>
+    <w:lvl w:ilvl="0" w:tplc="0409000F">
+      <w:start w:val="1"/>
+      <w:numFmt w:val="decimal"/>
+      <w:lvlText w:val="%1."/>
+      <w:lvlJc w:val="left"/>
+      <w:pPr>
+        <w:ind w:left="720" w:hanging="360"/>
+      </w:pPr>
+    </w:lvl>
+    <w:lvl w:ilvl="1" w:tplc="04090019" w:tentative="1">
+      <w:start w:val="1"/>
+      <w:numFmt w:val="lowerLetter"/>
+      <w:lvlText w:val="%2."/>
+      <w:lvlJc w:val="left"/>
+      <w:pPr>
+        <w:ind w:left="1440" w:hanging="360"/>
+      </w:pPr>
+    </w:lvl>
+    <w:lvl w:ilvl="2" w:tplc="0409001B" w:tentative="1">
+      <w:start w:val="1"/>
+      <w:numFmt w:val="lowerRoman"/>
+      <w:lvlText w:val="%3."/>
+      <w:lvlJc w:val="right"/>
+      <w:pPr>
+        <w:ind w:left="2160" w:hanging="180"/>
+      </w:pPr>
+    </w:lvl>
+    <w:lvl w:ilvl="3" w:tplc="0409000F" w:tentative="1">
+      <w:start w:val="1"/>
+      <w:numFmt w:val="decimal"/>
+      <w:lvlText w:val="%4."/>
+      <w:lvlJc w:val="left"/>
+      <w:pPr>
+        <w:ind w:left="2880" w:hanging="360"/>
+      </w:pPr>
+    </w:lvl>
+    <w:lvl w:ilvl="4" w:tplc="04090019" w:tentative="1">
+      <w:start w:val="1"/>
+      <w:numFmt w:val="lowerLetter"/>
+      <w:lvlText w:val="%5."/>
+      <w:lvlJc w:val="left"/>
+      <w:pPr>
+        <w:ind w:left="3600" w:hanging="360"/>
+      </w:pPr>
+    </w:lvl>
+    <w:lvl w:ilvl="5" w:tplc="0409001B" w:tentative="1">
+      <w:start w:val="1"/>
+      <w:numFmt w:val="lowerRoman"/>
+      <w:lvlText w:val="%6."/>
+      <w:lvlJc w:val="right"/>
+      <w:pPr>
+        <w:ind w:left="4320" w:hanging="180"/>
+      </w:pPr>
+    </w:lvl>
+    <w:lvl w:ilvl="6" w:tplc="0409000F" w:tentative="1">
+      <w:start w:val="1"/>
+      <w:numFmt w:val="decimal"/>
+      <w:lvlText w:val="%7."/>
+      <w:lvlJc w:val="left"/>
+      <w:pPr>
+        <w:ind w:left="5040" w:hanging="360"/>
+      </w:pPr>
+    </w:lvl>
+    <w:lvl w:ilvl="7" w:tplc="04090019" w:tentative="1">
+      <w:start w:val="1"/>
+      <w:numFmt w:val="lowerLetter"/>
+      <w:lvlText w:val="%8."/>
+      <w:lvlJc w:val="left"/>
+      <w:pPr>
+        <w:ind w:left="5760" w:hanging="360"/>
+      </w:pPr>
+    </w:lvl>
+    <w:lvl w:ilvl="8" w:tplc="0409001B" w:tentative="1">
+      <w:start w:val="1"/>
+      <w:numFmt w:val="lowerRoman"/>
+      <w:lvlText w:val="%9."/>
+      <w:lvlJc w:val="right"/>
+      <w:pPr>
+        <w:ind w:left="6480" w:hanging="180"/>
+      </w:pPr>
+    </w:lvl>
+  </w:abstractNum>
+  <w:abstractNum w:abstractNumId="8" w15:restartNumberingAfterBreak="0">
     <w:nsid w:val="4E597B1E"/>
     <w:multiLevelType w:val="hybridMultilevel"/>
     <w:tmpl w:val="01D0E60A"/>
@@ -3746,7 +4720,7 @@
       </w:rPr>
     </w:lvl>
   </w:abstractNum>
-  <w:abstractNum w:abstractNumId="7" w15:restartNumberingAfterBreak="0">
+  <w:abstractNum w:abstractNumId="9" w15:restartNumberingAfterBreak="0">
     <w:nsid w:val="56E26006"/>
     <w:multiLevelType w:val="hybridMultilevel"/>
     <w:tmpl w:val="35208196"/>
@@ -3958,7 +4932,7 @@
       </w:rPr>
     </w:lvl>
   </w:abstractNum>
-  <w:abstractNum w:abstractNumId="8" w15:restartNumberingAfterBreak="0">
+  <w:abstractNum w:abstractNumId="10" w15:restartNumberingAfterBreak="0">
     <w:nsid w:val="5A344A36"/>
     <w:multiLevelType w:val="hybridMultilevel"/>
     <w:tmpl w:val="9898AA68"/>
@@ -4170,7 +5144,7 @@
       </w:rPr>
     </w:lvl>
   </w:abstractNum>
-  <w:abstractNum w:abstractNumId="9" w15:restartNumberingAfterBreak="0">
+  <w:abstractNum w:abstractNumId="11" w15:restartNumberingAfterBreak="0">
     <w:nsid w:val="61536B7D"/>
     <w:multiLevelType w:val="hybridMultilevel"/>
     <w:tmpl w:val="C3A2B9B6"/>
@@ -4382,7 +5356,7 @@
       </w:rPr>
     </w:lvl>
   </w:abstractNum>
-  <w:abstractNum w:abstractNumId="10" w15:restartNumberingAfterBreak="0">
+  <w:abstractNum w:abstractNumId="12" w15:restartNumberingAfterBreak="0">
     <w:nsid w:val="61FF2C7A"/>
     <w:multiLevelType w:val="hybridMultilevel"/>
     <w:tmpl w:val="EAAA3316"/>
@@ -4594,7 +5568,7 @@
       </w:rPr>
     </w:lvl>
   </w:abstractNum>
-  <w:abstractNum w:abstractNumId="11" w15:restartNumberingAfterBreak="0">
+  <w:abstractNum w:abstractNumId="13" w15:restartNumberingAfterBreak="0">
     <w:nsid w:val="70E8357D"/>
     <w:multiLevelType w:val="hybridMultilevel"/>
     <w:tmpl w:val="81D0931E"/>
@@ -4806,7 +5780,120 @@
       </w:rPr>
     </w:lvl>
   </w:abstractNum>
-  <w:abstractNum w:abstractNumId="12" w15:restartNumberingAfterBreak="0">
+  <w:abstractNum w:abstractNumId="14" w15:restartNumberingAfterBreak="0">
+    <w:nsid w:val="793B28F8"/>
+    <w:multiLevelType w:val="multilevel"/>
+    <w:tmpl w:val="C526F50A"/>
+    <w:lvl w:ilvl="0">
+      <w:start w:val="1"/>
+      <w:numFmt w:val="decimal"/>
+      <w:lvlText w:val="%1."/>
+      <w:lvlJc w:val="left"/>
+      <w:pPr>
+        <w:tabs>
+          <w:tab w:val="num" w:pos="720"/>
+        </w:tabs>
+        <w:ind w:left="720" w:hanging="360"/>
+      </w:pPr>
+    </w:lvl>
+    <w:lvl w:ilvl="1">
+      <w:start w:val="1"/>
+      <w:numFmt w:val="decimal"/>
+      <w:lvlText w:val="%2."/>
+      <w:lvlJc w:val="left"/>
+      <w:pPr>
+        <w:tabs>
+          <w:tab w:val="num" w:pos="1440"/>
+        </w:tabs>
+        <w:ind w:left="1440" w:hanging="360"/>
+      </w:pPr>
+    </w:lvl>
+    <w:lvl w:ilvl="2" w:tentative="1">
+      <w:start w:val="1"/>
+      <w:numFmt w:val="decimal"/>
+      <w:lvlText w:val="%3."/>
+      <w:lvlJc w:val="left"/>
+      <w:pPr>
+        <w:tabs>
+          <w:tab w:val="num" w:pos="2160"/>
+        </w:tabs>
+        <w:ind w:left="2160" w:hanging="360"/>
+      </w:pPr>
+    </w:lvl>
+    <w:lvl w:ilvl="3" w:tentative="1">
+      <w:start w:val="1"/>
+      <w:numFmt w:val="decimal"/>
+      <w:lvlText w:val="%4."/>
+      <w:lvlJc w:val="left"/>
+      <w:pPr>
+        <w:tabs>
+          <w:tab w:val="num" w:pos="2880"/>
+        </w:tabs>
+        <w:ind w:left="2880" w:hanging="360"/>
+      </w:pPr>
+    </w:lvl>
+    <w:lvl w:ilvl="4" w:tentative="1">
+      <w:start w:val="1"/>
+      <w:numFmt w:val="decimal"/>
+      <w:lvlText w:val="%5."/>
+      <w:lvlJc w:val="left"/>
+      <w:pPr>
+        <w:tabs>
+          <w:tab w:val="num" w:pos="3600"/>
+        </w:tabs>
+        <w:ind w:left="3600" w:hanging="360"/>
+      </w:pPr>
+    </w:lvl>
+    <w:lvl w:ilvl="5" w:tentative="1">
+      <w:start w:val="1"/>
+      <w:numFmt w:val="decimal"/>
+      <w:lvlText w:val="%6."/>
+      <w:lvlJc w:val="left"/>
+      <w:pPr>
+        <w:tabs>
+          <w:tab w:val="num" w:pos="4320"/>
+        </w:tabs>
+        <w:ind w:left="4320" w:hanging="360"/>
+      </w:pPr>
+    </w:lvl>
+    <w:lvl w:ilvl="6" w:tentative="1">
+      <w:start w:val="1"/>
+      <w:numFmt w:val="decimal"/>
+      <w:lvlText w:val="%7."/>
+      <w:lvlJc w:val="left"/>
+      <w:pPr>
+        <w:tabs>
+          <w:tab w:val="num" w:pos="5040"/>
+        </w:tabs>
+        <w:ind w:left="5040" w:hanging="360"/>
+      </w:pPr>
+    </w:lvl>
+    <w:lvl w:ilvl="7" w:tentative="1">
+      <w:start w:val="1"/>
+      <w:numFmt w:val="decimal"/>
+      <w:lvlText w:val="%8."/>
+      <w:lvlJc w:val="left"/>
+      <w:pPr>
+        <w:tabs>
+          <w:tab w:val="num" w:pos="5760"/>
+        </w:tabs>
+        <w:ind w:left="5760" w:hanging="360"/>
+      </w:pPr>
+    </w:lvl>
+    <w:lvl w:ilvl="8" w:tentative="1">
+      <w:start w:val="1"/>
+      <w:numFmt w:val="decimal"/>
+      <w:lvlText w:val="%9."/>
+      <w:lvlJc w:val="left"/>
+      <w:pPr>
+        <w:tabs>
+          <w:tab w:val="num" w:pos="6480"/>
+        </w:tabs>
+        <w:ind w:left="6480" w:hanging="360"/>
+      </w:pPr>
+    </w:lvl>
+  </w:abstractNum>
+  <w:abstractNum w:abstractNumId="15" w15:restartNumberingAfterBreak="0">
     <w:nsid w:val="79AE60B1"/>
     <w:multiLevelType w:val="hybridMultilevel"/>
     <w:tmpl w:val="5992CE7A"/>
@@ -5018,7 +6105,7 @@
       </w:rPr>
     </w:lvl>
   </w:abstractNum>
-  <w:abstractNum w:abstractNumId="13" w15:restartNumberingAfterBreak="0">
+  <w:abstractNum w:abstractNumId="16" w15:restartNumberingAfterBreak="0">
     <w:nsid w:val="7F41391B"/>
     <w:multiLevelType w:val="hybridMultilevel"/>
     <w:tmpl w:val="0F4A09DA"/>
@@ -5105,34 +6192,34 @@
     </w:lvl>
   </w:abstractNum>
   <w:num w:numId="1" w16cid:durableId="2092772482">
-    <w:abstractNumId w:val="8"/>
+    <w:abstractNumId w:val="10"/>
   </w:num>
   <w:num w:numId="2" w16cid:durableId="1758011918">
-    <w:abstractNumId w:val="12"/>
+    <w:abstractNumId w:val="15"/>
   </w:num>
   <w:num w:numId="3" w16cid:durableId="75516800">
-    <w:abstractNumId w:val="6"/>
+    <w:abstractNumId w:val="8"/>
   </w:num>
   <w:num w:numId="4" w16cid:durableId="2024743307">
     <w:abstractNumId w:val="0"/>
   </w:num>
   <w:num w:numId="5" w16cid:durableId="1726686594">
-    <w:abstractNumId w:val="9"/>
+    <w:abstractNumId w:val="11"/>
   </w:num>
   <w:num w:numId="6" w16cid:durableId="1784230695">
-    <w:abstractNumId w:val="11"/>
+    <w:abstractNumId w:val="13"/>
   </w:num>
   <w:num w:numId="7" w16cid:durableId="1479617206">
-    <w:abstractNumId w:val="10"/>
+    <w:abstractNumId w:val="12"/>
   </w:num>
   <w:num w:numId="8" w16cid:durableId="1357387209">
-    <w:abstractNumId w:val="7"/>
+    <w:abstractNumId w:val="9"/>
   </w:num>
   <w:num w:numId="9" w16cid:durableId="564295117">
     <w:abstractNumId w:val="2"/>
   </w:num>
   <w:num w:numId="10" w16cid:durableId="1575699249">
-    <w:abstractNumId w:val="13"/>
+    <w:abstractNumId w:val="16"/>
   </w:num>
   <w:num w:numId="11" w16cid:durableId="286592621">
     <w:abstractNumId w:val="5"/>
@@ -5145,6 +6232,15 @@
   </w:num>
   <w:num w:numId="14" w16cid:durableId="1038050227">
     <w:abstractNumId w:val="4"/>
+  </w:num>
+  <w:num w:numId="15" w16cid:durableId="325941114">
+    <w:abstractNumId w:val="7"/>
+  </w:num>
+  <w:num w:numId="16" w16cid:durableId="241722039">
+    <w:abstractNumId w:val="6"/>
+  </w:num>
+  <w:num w:numId="17" w16cid:durableId="2101246021">
+    <w:abstractNumId w:val="14"/>
   </w:num>
 </w:numbering>
 </file>
@@ -5678,6 +6774,7 @@
   <w:style w:type="character" w:default="1" w:styleId="DefaultParagraphFont">
     <w:name w:val="Default Paragraph Font"/>
     <w:uiPriority w:val="1"/>
+    <w:semiHidden/>
     <w:unhideWhenUsed/>
   </w:style>
   <w:style w:type="table" w:default="1" w:styleId="TableNormal">
@@ -5914,6 +7011,26 @@
       <w:color w:val="44546A" w:themeColor="text2"/>
       <w:sz w:val="18"/>
       <w:szCs w:val="18"/>
+    </w:rPr>
+  </w:style>
+  <w:style w:type="paragraph" w:styleId="NormalWeb">
+    <w:name w:val="Normal (Web)"/>
+    <w:basedOn w:val="Normal"/>
+    <w:uiPriority w:val="99"/>
+    <w:semiHidden/>
+    <w:unhideWhenUsed/>
+    <w:rsid w:val="00517230"/>
+    <w:pPr>
+      <w:spacing w:before="100" w:beforeAutospacing="1" w:after="100" w:afterAutospacing="1" w:line="240" w:lineRule="auto"/>
+      <w:ind w:left="0" w:right="0" w:firstLine="0"/>
+      <w:jc w:val="left"/>
+    </w:pPr>
+    <w:rPr>
+      <w:rFonts w:ascii="Times New Roman" w:eastAsia="Times New Roman" w:hAnsi="Times New Roman" w:cs="Times New Roman"/>
+      <w:color w:val="auto"/>
+      <w:kern w:val="0"/>
+      <w:szCs w:val="24"/>
+      <w14:ligatures w14:val="none"/>
     </w:rPr>
   </w:style>
 </w:styles>

</xml_diff>